<commit_message>
Updates to Technical Safety Concept.
</commit_message>
<xml_diff>
--- a/04_TechnicalSafetyConcept_LaneAssistance.docx
+++ b/04_TechnicalSafetyConcept_LaneAssistance.docx
@@ -1355,15 +1355,7 @@
               <w:widowControl w:val="0"/>
             </w:pPr>
             <w:r>
-              <w:t xml:space="preserve">The lane keeping item shall ensure that the lane departure oscillating torque is below </w:t>
-            </w:r>
-            <w:proofErr w:type="spellStart"/>
-            <w:r>
-              <w:t>Max_Torque_Ampliltude</w:t>
-            </w:r>
-            <w:proofErr w:type="spellEnd"/>
-            <w:r>
-              <w:t>.</w:t>
+              <w:t>The lane keeping item shall ensure that the lane departure oscillating torque is below Max_Torque_Ampliltude.</w:t>
             </w:r>
           </w:p>
         </w:tc>
@@ -1491,15 +1483,7 @@
               <w:widowControl w:val="0"/>
             </w:pPr>
             <w:r>
-              <w:t xml:space="preserve">The lane keeping item shall ensure that the lane departure oscillating torque is below </w:t>
-            </w:r>
-            <w:proofErr w:type="spellStart"/>
-            <w:r>
-              <w:t>Max_Torque_Frequency</w:t>
-            </w:r>
-            <w:proofErr w:type="spellEnd"/>
-            <w:r>
-              <w:t>.</w:t>
+              <w:t>The lane keeping item shall ensure that the lane departure oscillating torque is below Max_Torque_Frequency.</w:t>
             </w:r>
           </w:p>
         </w:tc>
@@ -1627,15 +1611,7 @@
               <w:widowControl w:val="0"/>
             </w:pPr>
             <w:r>
-              <w:t xml:space="preserve">The electronic power steering ECU shall ensure that the lane keeping assistance torque is applied for only </w:t>
-            </w:r>
-            <w:proofErr w:type="spellStart"/>
-            <w:r>
-              <w:t>Max_Duration</w:t>
-            </w:r>
-            <w:proofErr w:type="spellEnd"/>
-            <w:r>
-              <w:t xml:space="preserve">. </w:t>
+              <w:t xml:space="preserve">The electronic power steering ECU shall ensure that the lane keeping assistance torque is applied for only Max_Duration. </w:t>
             </w:r>
           </w:p>
         </w:tc>
@@ -1736,15 +1712,7 @@
               <w:widowControl w:val="0"/>
             </w:pPr>
             <w:r>
-              <w:t xml:space="preserve">The electronic power steering ECU shall ensure that the lane keeping assistance torque is below </w:t>
-            </w:r>
-            <w:proofErr w:type="spellStart"/>
-            <w:r>
-              <w:t>Max_Torque_Magnitude</w:t>
-            </w:r>
-            <w:proofErr w:type="spellEnd"/>
-            <w:r>
-              <w:t>.</w:t>
+              <w:t>The electronic power steering ECU shall ensure that the lane keeping assistance torque is below Max_Torque_Magnitude.</w:t>
             </w:r>
           </w:p>
         </w:tc>
@@ -1826,7 +1794,6 @@
       </w:r>
     </w:p>
     <w:p>
-      <w:bookmarkStart w:id="15" w:name="_GoBack"/>
       <w:r>
         <w:rPr>
           <w:noProof/>
@@ -1874,17 +1841,16 @@
           </wp:inline>
         </w:drawing>
       </w:r>
-      <w:bookmarkEnd w:id="15"/>
     </w:p>
     <w:p>
       <w:pPr>
         <w:pStyle w:val="Heading3"/>
         <w:contextualSpacing w:val="0"/>
       </w:pPr>
-      <w:bookmarkStart w:id="16" w:name="_qvk4x8rvn2fn" w:colFirst="0" w:colLast="0"/>
-      <w:bookmarkStart w:id="17" w:name="_cqb49updinx4" w:colFirst="0" w:colLast="0"/>
+      <w:bookmarkStart w:id="15" w:name="_qvk4x8rvn2fn" w:colFirst="0" w:colLast="0"/>
+      <w:bookmarkStart w:id="16" w:name="_cqb49updinx4" w:colFirst="0" w:colLast="0"/>
+      <w:bookmarkEnd w:id="15"/>
       <w:bookmarkEnd w:id="16"/>
-      <w:bookmarkEnd w:id="17"/>
       <w:r>
         <w:t>Functional overview of architecture elements</w:t>
       </w:r>
@@ -2432,23 +2398,7 @@
               <w:spacing w:line="240" w:lineRule="auto"/>
             </w:pPr>
             <w:r>
-              <w:t xml:space="preserve">Ensure that steering wheel torque does not exceed </w:t>
-            </w:r>
-            <w:proofErr w:type="spellStart"/>
-            <w:r>
-              <w:t>Max_Torque_Amplitude</w:t>
-            </w:r>
-            <w:proofErr w:type="spellEnd"/>
-            <w:r>
-              <w:t xml:space="preserve"> or </w:t>
-            </w:r>
-            <w:proofErr w:type="spellStart"/>
-            <w:r>
-              <w:t>Max_Torque_Frequency</w:t>
-            </w:r>
-            <w:proofErr w:type="spellEnd"/>
-            <w:r>
-              <w:t>.</w:t>
+              <w:t>Ensure that steering wheel torque does not exceed Max_Torque_Amplitude or Max_Torque_Frequency.</w:t>
             </w:r>
           </w:p>
         </w:tc>
@@ -2490,15 +2440,7 @@
               <w:spacing w:line="240" w:lineRule="auto"/>
             </w:pPr>
             <w:r>
-              <w:t xml:space="preserve">Ensure the LKA function is not active for longer than </w:t>
-            </w:r>
-            <w:proofErr w:type="spellStart"/>
-            <w:r>
-              <w:t>Max_Duration</w:t>
-            </w:r>
-            <w:proofErr w:type="spellEnd"/>
-            <w:r>
-              <w:t>.</w:t>
+              <w:t>Ensure the LKA function is not active for longer than Max_Duration.</w:t>
             </w:r>
           </w:p>
         </w:tc>
@@ -2594,8 +2536,8 @@
         <w:pStyle w:val="Heading1"/>
         <w:contextualSpacing w:val="0"/>
       </w:pPr>
-      <w:bookmarkStart w:id="18" w:name="_mx8us8onanqo" w:colFirst="0" w:colLast="0"/>
-      <w:bookmarkEnd w:id="18"/>
+      <w:bookmarkStart w:id="17" w:name="_mx8us8onanqo" w:colFirst="0" w:colLast="0"/>
+      <w:bookmarkEnd w:id="17"/>
       <w:r>
         <w:t>Technical Safety Concept</w:t>
       </w:r>
@@ -2605,8 +2547,8 @@
         <w:pStyle w:val="Heading2"/>
         <w:contextualSpacing w:val="0"/>
       </w:pPr>
-      <w:bookmarkStart w:id="19" w:name="_lnxjuovv6kca" w:colFirst="0" w:colLast="0"/>
-      <w:bookmarkEnd w:id="19"/>
+      <w:bookmarkStart w:id="18" w:name="_lnxjuovv6kca" w:colFirst="0" w:colLast="0"/>
+      <w:bookmarkEnd w:id="18"/>
       <w:r>
         <w:t>Technical Safety Requirements</w:t>
       </w:r>
@@ -2857,13 +2799,8 @@
               <w:widowControl w:val="0"/>
             </w:pPr>
             <w:r>
-              <w:t xml:space="preserve">The lane keeping item shall ensure that the lane departure oscillating torque amplitude is below </w:t>
-            </w:r>
-            <w:proofErr w:type="spellStart"/>
-            <w:r>
-              <w:t>Max_Torque_Amplitude</w:t>
-            </w:r>
-            <w:proofErr w:type="spellEnd"/>
+              <w:t>The lane keeping item shall ensure that the lane departure oscillating torque amplitude is below Max_Torque_Amplitude</w:t>
+            </w:r>
           </w:p>
         </w:tc>
         <w:tc>
@@ -3192,23 +3129,7 @@
           </w:tcPr>
           <w:p>
             <w:r>
-              <w:t>The LDW safety component shall ensure that the amplitude of the '</w:t>
-            </w:r>
-            <w:proofErr w:type="spellStart"/>
-            <w:r>
-              <w:t>LDW_Torque_Request</w:t>
-            </w:r>
-            <w:proofErr w:type="spellEnd"/>
-            <w:r>
-              <w:t>' sent to the 'Final electronic power steering Torque' component is below '</w:t>
-            </w:r>
-            <w:proofErr w:type="spellStart"/>
-            <w:r>
-              <w:t>Max_Torque_Amplitude</w:t>
-            </w:r>
-            <w:proofErr w:type="spellEnd"/>
-            <w:r>
-              <w:t>.</w:t>
+              <w:t>The LDW safety component shall ensure that the amplitude of the 'LDW_Torque_Request' sent to the 'Final electronic power steering Torque' component is below 'Max_Torque_Amplitude.</w:t>
             </w:r>
           </w:p>
         </w:tc>
@@ -3353,15 +3274,7 @@
           </w:tcPr>
           <w:p>
             <w:r>
-              <w:t>As soon as a failure is detected by the LDW function, it shall deactivate the LDW feature and the '</w:t>
-            </w:r>
-            <w:proofErr w:type="spellStart"/>
-            <w:r>
-              <w:t>LDW_Torque_Request</w:t>
-            </w:r>
-            <w:proofErr w:type="spellEnd"/>
-            <w:r>
-              <w:t>' shall be set to zero.</w:t>
+              <w:t>As soon as a failure is detected by the LDW function, it shall deactivate the LDW feature and the 'LDW_Torque_Request' shall be set to zero.</w:t>
             </w:r>
           </w:p>
         </w:tc>
@@ -3660,15 +3573,7 @@
               <w:widowControl w:val="0"/>
             </w:pPr>
             <w:r>
-              <w:t>The validity and integrity of the data transmission for '</w:t>
-            </w:r>
-            <w:proofErr w:type="spellStart"/>
-            <w:r>
-              <w:t>LDW_Torque_Request</w:t>
-            </w:r>
-            <w:proofErr w:type="spellEnd"/>
-            <w:r>
-              <w:t>' signal shall be ensured.</w:t>
+              <w:t>The validity and integrity of the data transmission for 'LDW_Torque_Request' signal shall be ensured.</w:t>
             </w:r>
           </w:p>
         </w:tc>
@@ -3816,15 +3721,7 @@
               <w:widowControl w:val="0"/>
             </w:pPr>
             <w:r>
-              <w:t xml:space="preserve">Memory test shall be conducted at </w:t>
-            </w:r>
-            <w:proofErr w:type="spellStart"/>
-            <w:r>
-              <w:t>start up</w:t>
-            </w:r>
-            <w:proofErr w:type="spellEnd"/>
-            <w:r>
-              <w:t xml:space="preserve"> of the EPS ECU to check for any faults in memory.</w:t>
+              <w:t>Memory test shall be conducted at start up of the EPS ECU to check for any faults in memory.</w:t>
             </w:r>
           </w:p>
         </w:tc>
@@ -4148,13 +4045,8 @@
               <w:widowControl w:val="0"/>
             </w:pPr>
             <w:r>
-              <w:t xml:space="preserve">The lane keeping item shall ensure that the lane departure oscillating torque frequency is below </w:t>
-            </w:r>
-            <w:proofErr w:type="spellStart"/>
-            <w:r>
-              <w:t>Max_Torque_Frequency</w:t>
-            </w:r>
-            <w:proofErr w:type="spellEnd"/>
+              <w:t>The lane keeping item shall ensure that the lane departure oscillating torque frequency is below Max_Torque_Frequency</w:t>
+            </w:r>
           </w:p>
         </w:tc>
         <w:tc>
@@ -4486,24 +4378,11 @@
               <w:widowControl w:val="0"/>
             </w:pPr>
             <w:r>
-              <w:t>The LDW safety component shall ensure that the amplitude of the '</w:t>
-            </w:r>
-            <w:proofErr w:type="spellStart"/>
-            <w:r>
-              <w:t>LDW_Torque_Request</w:t>
-            </w:r>
-            <w:proofErr w:type="spellEnd"/>
-            <w:r>
-              <w:t>' sent to the 'Final electronic power steering Torque' component is below '</w:t>
-            </w:r>
-            <w:proofErr w:type="spellStart"/>
-            <w:r>
-              <w:t>Max_Torque_</w:t>
+              <w:t>The LDW safety component shall ensure that the amplitude of the 'LDW_Torque_Request' sent to the 'Final electronic power steering Torque' component is below 'Max_Torque_</w:t>
             </w:r>
             <w:r>
               <w:t>Frequency</w:t>
             </w:r>
-            <w:proofErr w:type="spellEnd"/>
             <w:r>
               <w:t>.</w:t>
             </w:r>
@@ -4656,15 +4535,7 @@
               <w:widowControl w:val="0"/>
             </w:pPr>
             <w:r>
-              <w:t>As soon as a failure is detected by the LDW function, it shall deactivate the LDW feature and the '</w:t>
-            </w:r>
-            <w:proofErr w:type="spellStart"/>
-            <w:r>
-              <w:t>LDW_Torque_Request</w:t>
-            </w:r>
-            <w:proofErr w:type="spellEnd"/>
-            <w:r>
-              <w:t>' shall be set to zero.</w:t>
+              <w:t>As soon as a failure is detected by the LDW function, it shall deactivate the LDW feature and the 'LDW_Torque_Request' shall be set to zero.</w:t>
             </w:r>
           </w:p>
         </w:tc>
@@ -4966,15 +4837,7 @@
               <w:widowControl w:val="0"/>
             </w:pPr>
             <w:r>
-              <w:t>The validity and integrity of the data transmission for '</w:t>
-            </w:r>
-            <w:proofErr w:type="spellStart"/>
-            <w:r>
-              <w:t>LDW_Torque_Request</w:t>
-            </w:r>
-            <w:proofErr w:type="spellEnd"/>
-            <w:r>
-              <w:t>' signal shall be ensured.</w:t>
+              <w:t>The validity and integrity of the data transmission for 'LDW_Torque_Request' signal shall be ensured.</w:t>
             </w:r>
           </w:p>
         </w:tc>
@@ -5126,15 +4989,7 @@
               <w:widowControl w:val="0"/>
             </w:pPr>
             <w:r>
-              <w:t xml:space="preserve">Memory test shall be conducted at </w:t>
-            </w:r>
-            <w:proofErr w:type="spellStart"/>
-            <w:r>
-              <w:t>start up</w:t>
-            </w:r>
-            <w:proofErr w:type="spellEnd"/>
-            <w:r>
-              <w:t xml:space="preserve"> of the EPS ECU to check for any faults in memory.</w:t>
+              <w:t>Memory test shall be conducted at start up of the EPS ECU to check for any faults in memory.</w:t>
             </w:r>
           </w:p>
         </w:tc>
@@ -5483,13 +5338,8 @@
               <w:widowControl w:val="0"/>
             </w:pPr>
             <w:r>
-              <w:t xml:space="preserve">The lane keeping item shall ensure that the lane keeping assistance torque is applied for only </w:t>
-            </w:r>
-            <w:proofErr w:type="spellStart"/>
-            <w:r>
-              <w:t>Max_Duration</w:t>
-            </w:r>
-            <w:proofErr w:type="spellEnd"/>
+              <w:t>The lane keeping item shall ensure that the lane keeping assistance torque is applied for only Max_Duration</w:t>
+            </w:r>
           </w:p>
         </w:tc>
         <w:tc>
@@ -5826,15 +5676,7 @@
               <w:t xml:space="preserve"> safety component shall ensure </w:t>
             </w:r>
             <w:r>
-              <w:t xml:space="preserve">that the lane keeping assistance torque is applied for only </w:t>
-            </w:r>
-            <w:proofErr w:type="spellStart"/>
-            <w:r>
-              <w:t>Max_Duration</w:t>
-            </w:r>
-            <w:proofErr w:type="spellEnd"/>
-            <w:r>
-              <w:t>.</w:t>
+              <w:t>that the lane keeping assistance torque is applied for only Max_Duration.</w:t>
             </w:r>
           </w:p>
         </w:tc>
@@ -6006,18 +5848,10 @@
               <w:t xml:space="preserve"> feature and the </w:t>
             </w:r>
             <w:r>
-              <w:t>‘</w:t>
-            </w:r>
-            <w:proofErr w:type="spellStart"/>
-            <w:r>
-              <w:t>LKA</w:t>
-            </w:r>
-            <w:r>
-              <w:t>_Torque_Request</w:t>
-            </w:r>
-            <w:proofErr w:type="spellEnd"/>
-            <w:r>
-              <w:t>' shall be set to zero.</w:t>
+              <w:t>‘LKA</w:t>
+            </w:r>
+            <w:r>
+              <w:t>_Torque_Request' shall be set to zero.</w:t>
             </w:r>
           </w:p>
         </w:tc>
@@ -6351,37 +6185,34 @@
             <w:r>
               <w:t xml:space="preserve">The validity and integrity of the data transmission for </w:t>
             </w:r>
-            <w:proofErr w:type="spellStart"/>
             <w:r>
               <w:t>LKA</w:t>
             </w:r>
             <w:r>
-              <w:t>_Torque_Request</w:t>
-            </w:r>
-            <w:proofErr w:type="spellEnd"/>
-            <w:r>
-              <w:t>' signal shall be ensured.</w:t>
-            </w:r>
-          </w:p>
-        </w:tc>
-        <w:tc>
-          <w:tcPr>
-            <w:tcW w:w="0" w:type="auto"/>
-            <w:tcMar>
-              <w:top w:w="100" w:type="dxa"/>
-              <w:left w:w="100" w:type="dxa"/>
-              <w:bottom w:w="100" w:type="dxa"/>
-              <w:right w:w="100" w:type="dxa"/>
-            </w:tcMar>
-          </w:tcPr>
-          <w:p>
-            <w:pPr>
-              <w:widowControl w:val="0"/>
-              <w:spacing w:line="240" w:lineRule="auto"/>
-            </w:pPr>
-            <w:r>
-              <w:t>C</w:t>
-            </w:r>
+              <w:t>_Torque_Request' signal shall be ensured.</w:t>
+            </w:r>
+          </w:p>
+        </w:tc>
+        <w:tc>
+          <w:tcPr>
+            <w:tcW w:w="0" w:type="auto"/>
+            <w:tcMar>
+              <w:top w:w="100" w:type="dxa"/>
+              <w:left w:w="100" w:type="dxa"/>
+              <w:bottom w:w="100" w:type="dxa"/>
+              <w:right w:w="100" w:type="dxa"/>
+            </w:tcMar>
+          </w:tcPr>
+          <w:p>
+            <w:pPr>
+              <w:widowControl w:val="0"/>
+              <w:spacing w:line="240" w:lineRule="auto"/>
+            </w:pPr>
+            <w:r>
+              <w:t>B</w:t>
+            </w:r>
+            <w:bookmarkStart w:id="19" w:name="_GoBack"/>
+            <w:bookmarkEnd w:id="19"/>
           </w:p>
         </w:tc>
         <w:tc>
@@ -6511,15 +6342,7 @@
               <w:widowControl w:val="0"/>
             </w:pPr>
             <w:r>
-              <w:t xml:space="preserve">Memory test shall be conducted at </w:t>
-            </w:r>
-            <w:proofErr w:type="spellStart"/>
-            <w:r>
-              <w:t>start up</w:t>
-            </w:r>
-            <w:proofErr w:type="spellEnd"/>
-            <w:r>
-              <w:t xml:space="preserve"> of the EPS ECU to check for any faults in memory.</w:t>
+              <w:t>Memory test shall be conducted at start up of the EPS ECU to check for any faults in memory.</w:t>
             </w:r>
           </w:p>
         </w:tc>
@@ -6851,15 +6674,7 @@
               <w:widowControl w:val="0"/>
             </w:pPr>
             <w:r>
-              <w:t xml:space="preserve">The electronic power steering ECU shall ensure that the lane keeping assistance torque is below </w:t>
-            </w:r>
-            <w:proofErr w:type="spellStart"/>
-            <w:r>
-              <w:t>Max_Torque_Magnitude</w:t>
-            </w:r>
-            <w:proofErr w:type="spellEnd"/>
-            <w:r>
-              <w:t>.</w:t>
+              <w:t>The electronic power steering ECU shall ensure that the lane keeping assistance torque is below Max_Torque_Magnitude.</w:t>
             </w:r>
           </w:p>
         </w:tc>
@@ -7190,27 +7005,14 @@
               <w:t xml:space="preserve"> safety component shall ensure that the amplitude of the </w:t>
             </w:r>
             <w:r>
-              <w:t>‘</w:t>
-            </w:r>
-            <w:proofErr w:type="spellStart"/>
-            <w:r>
-              <w:t>LKA</w:t>
-            </w:r>
-            <w:r>
-              <w:t>_Torque_Request</w:t>
-            </w:r>
-            <w:proofErr w:type="spellEnd"/>
-            <w:r>
-              <w:t>' sent to the 'Final electronic power steering Torque' component is below '</w:t>
-            </w:r>
-            <w:proofErr w:type="spellStart"/>
-            <w:r>
-              <w:t>Max_Torque_</w:t>
+              <w:t>‘LKA</w:t>
+            </w:r>
+            <w:r>
+              <w:t>_Torque_Request' sent to the 'Final electronic power steering Torque' component is below 'Max_Torque_</w:t>
             </w:r>
             <w:r>
               <w:t>Magnitude</w:t>
             </w:r>
-            <w:proofErr w:type="spellEnd"/>
             <w:r>
               <w:t>.</w:t>
             </w:r>
@@ -7383,16 +7185,11 @@
             <w:r>
               <w:t xml:space="preserve"> feature and the </w:t>
             </w:r>
-            <w:proofErr w:type="spellStart"/>
             <w:r>
               <w:t>LKA</w:t>
             </w:r>
             <w:r>
-              <w:t>_Torque_Request</w:t>
-            </w:r>
-            <w:proofErr w:type="spellEnd"/>
-            <w:r>
-              <w:t>' shall be set to zero.</w:t>
+              <w:t>_Torque_Request' shall be set to zero.</w:t>
             </w:r>
           </w:p>
         </w:tc>
@@ -7714,16 +7511,11 @@
             <w:r>
               <w:t xml:space="preserve">The validity and integrity of the data transmission for </w:t>
             </w:r>
-            <w:proofErr w:type="spellStart"/>
             <w:r>
               <w:t>LKA</w:t>
             </w:r>
             <w:r>
-              <w:t>_Torque_Request</w:t>
-            </w:r>
-            <w:proofErr w:type="spellEnd"/>
-            <w:r>
-              <w:t>' signal shall be ensured.</w:t>
+              <w:t>_Torque_Request' signal shall be ensured.</w:t>
             </w:r>
           </w:p>
         </w:tc>
@@ -7871,15 +7663,7 @@
               <w:widowControl w:val="0"/>
             </w:pPr>
             <w:r>
-              <w:t xml:space="preserve">Memory test shall be conducted at </w:t>
-            </w:r>
-            <w:proofErr w:type="spellStart"/>
-            <w:r>
-              <w:t>start up</w:t>
-            </w:r>
-            <w:proofErr w:type="spellEnd"/>
-            <w:r>
-              <w:t xml:space="preserve"> of the EPS ECU to check for any faults in memory.</w:t>
+              <w:t>Memory test shall be conducted at start up of the EPS ECU to check for any faults in memory.</w:t>
             </w:r>
           </w:p>
         </w:tc>

</xml_diff>

<commit_message>
Update TSC as suggested in initial review.
</commit_message>
<xml_diff>
--- a/04_TechnicalSafetyConcept_LaneAssistance.docx
+++ b/04_TechnicalSafetyConcept_LaneAssistance.docx
@@ -195,7 +195,7 @@
           <w:b/>
           <w:color w:val="B7B7B7"/>
         </w:rPr>
-        <w:t>1.0</w:t>
+        <w:t>1.1</w:t>
       </w:r>
     </w:p>
     <w:p>
@@ -554,27 +554,19 @@
                 <w:szCs w:val="22"/>
               </w:rPr>
             </w:pPr>
-          </w:p>
-        </w:tc>
-        <w:tc>
-          <w:tcPr>
-            <w:tcW w:w="1275" w:type="dxa"/>
-          </w:tcPr>
-          <w:p>
-            <w:pPr>
-              <w:widowControl w:val="0"/>
-              <w:contextualSpacing w:val="0"/>
+            <w:r>
               <w:rPr>
                 <w:rFonts w:ascii="Calibri" w:eastAsia="Calibri" w:hAnsi="Calibri" w:cs="Calibri"/>
                 <w:sz w:val="22"/>
                 <w:szCs w:val="22"/>
               </w:rPr>
-            </w:pPr>
-          </w:p>
-        </w:tc>
-        <w:tc>
-          <w:tcPr>
-            <w:tcW w:w="2100" w:type="dxa"/>
+              <w:t>16 September 2017</w:t>
+            </w:r>
+          </w:p>
+        </w:tc>
+        <w:tc>
+          <w:tcPr>
+            <w:tcW w:w="1275" w:type="dxa"/>
           </w:tcPr>
           <w:p>
             <w:pPr>
@@ -586,29 +578,19 @@
                 <w:szCs w:val="22"/>
               </w:rPr>
             </w:pPr>
-          </w:p>
-        </w:tc>
-        <w:tc>
-          <w:tcPr>
-            <w:tcW w:w="4785" w:type="dxa"/>
-          </w:tcPr>
-          <w:p>
-            <w:pPr>
-              <w:widowControl w:val="0"/>
-              <w:contextualSpacing w:val="0"/>
+            <w:r>
               <w:rPr>
                 <w:rFonts w:ascii="Calibri" w:eastAsia="Calibri" w:hAnsi="Calibri" w:cs="Calibri"/>
                 <w:sz w:val="22"/>
                 <w:szCs w:val="22"/>
               </w:rPr>
-            </w:pPr>
-          </w:p>
-        </w:tc>
-      </w:tr>
-      <w:tr>
-        <w:tc>
-          <w:tcPr>
-            <w:tcW w:w="1470" w:type="dxa"/>
+              <w:t>1.1</w:t>
+            </w:r>
+          </w:p>
+        </w:tc>
+        <w:tc>
+          <w:tcPr>
+            <w:tcW w:w="2100" w:type="dxa"/>
           </w:tcPr>
           <w:p>
             <w:pPr>
@@ -620,27 +602,19 @@
                 <w:szCs w:val="22"/>
               </w:rPr>
             </w:pPr>
-          </w:p>
-        </w:tc>
-        <w:tc>
-          <w:tcPr>
-            <w:tcW w:w="1275" w:type="dxa"/>
-          </w:tcPr>
-          <w:p>
-            <w:pPr>
-              <w:widowControl w:val="0"/>
-              <w:contextualSpacing w:val="0"/>
+            <w:r>
               <w:rPr>
                 <w:rFonts w:ascii="Calibri" w:eastAsia="Calibri" w:hAnsi="Calibri" w:cs="Calibri"/>
                 <w:sz w:val="22"/>
                 <w:szCs w:val="22"/>
               </w:rPr>
-            </w:pPr>
-          </w:p>
-        </w:tc>
-        <w:tc>
-          <w:tcPr>
-            <w:tcW w:w="2100" w:type="dxa"/>
+              <w:t>Edward Venator</w:t>
+            </w:r>
+          </w:p>
+        </w:tc>
+        <w:tc>
+          <w:tcPr>
+            <w:tcW w:w="4785" w:type="dxa"/>
           </w:tcPr>
           <w:p>
             <w:pPr>
@@ -652,30 +626,15 @@
                 <w:szCs w:val="22"/>
               </w:rPr>
             </w:pPr>
-          </w:p>
-        </w:tc>
-        <w:tc>
-          <w:tcPr>
-            <w:tcW w:w="4785" w:type="dxa"/>
-          </w:tcPr>
-          <w:p>
-            <w:pPr>
-              <w:widowControl w:val="0"/>
-              <w:contextualSpacing w:val="0"/>
+            <w:r>
               <w:rPr>
                 <w:rFonts w:ascii="Calibri" w:eastAsia="Calibri" w:hAnsi="Calibri" w:cs="Calibri"/>
                 <w:sz w:val="22"/>
                 <w:szCs w:val="22"/>
               </w:rPr>
-            </w:pPr>
-          </w:p>
-        </w:tc>
-      </w:tr>
-      <w:tr>
-        <w:tc>
-          <w:tcPr>
-            <w:tcW w:w="1470" w:type="dxa"/>
-          </w:tcPr>
+              <w:t>Correct allocation of TSR-01-01-05</w:t>
+            </w:r>
+          </w:p>
           <w:p>
             <w:pPr>
               <w:widowControl w:val="0"/>
@@ -686,28 +645,15 @@
                 <w:szCs w:val="22"/>
               </w:rPr>
             </w:pPr>
-          </w:p>
-        </w:tc>
-        <w:tc>
-          <w:tcPr>
-            <w:tcW w:w="1275" w:type="dxa"/>
-          </w:tcPr>
-          <w:p>
-            <w:pPr>
-              <w:widowControl w:val="0"/>
-              <w:contextualSpacing w:val="0"/>
+            <w:r>
               <w:rPr>
                 <w:rFonts w:ascii="Calibri" w:eastAsia="Calibri" w:hAnsi="Calibri" w:cs="Calibri"/>
                 <w:sz w:val="22"/>
                 <w:szCs w:val="22"/>
               </w:rPr>
-            </w:pPr>
-          </w:p>
-        </w:tc>
-        <w:tc>
-          <w:tcPr>
-            <w:tcW w:w="2100" w:type="dxa"/>
-          </w:tcPr>
+              <w:t>Correct typo in TSR-01-02-01</w:t>
+            </w:r>
+          </w:p>
           <w:p>
             <w:pPr>
               <w:widowControl w:val="0"/>
@@ -718,30 +664,15 @@
                 <w:szCs w:val="22"/>
               </w:rPr>
             </w:pPr>
-          </w:p>
-        </w:tc>
-        <w:tc>
-          <w:tcPr>
-            <w:tcW w:w="4785" w:type="dxa"/>
-          </w:tcPr>
-          <w:p>
-            <w:pPr>
-              <w:widowControl w:val="0"/>
-              <w:contextualSpacing w:val="0"/>
+            <w:r>
               <w:rPr>
                 <w:rFonts w:ascii="Calibri" w:eastAsia="Calibri" w:hAnsi="Calibri" w:cs="Calibri"/>
                 <w:sz w:val="22"/>
                 <w:szCs w:val="22"/>
               </w:rPr>
-            </w:pPr>
-          </w:p>
-        </w:tc>
-      </w:tr>
-      <w:tr>
-        <w:tc>
-          <w:tcPr>
-            <w:tcW w:w="1470" w:type="dxa"/>
-          </w:tcPr>
+              <w:t>Correct allocation of TSR-01-02-05</w:t>
+            </w:r>
+          </w:p>
           <w:p>
             <w:pPr>
               <w:widowControl w:val="0"/>
@@ -752,24 +683,222 @@
                 <w:szCs w:val="22"/>
               </w:rPr>
             </w:pPr>
-          </w:p>
-        </w:tc>
-        <w:tc>
-          <w:tcPr>
-            <w:tcW w:w="1275" w:type="dxa"/>
-          </w:tcPr>
-          <w:p>
-            <w:pPr>
-              <w:widowControl w:val="0"/>
-              <w:contextualSpacing w:val="0"/>
+            <w:r>
               <w:rPr>
                 <w:rFonts w:ascii="Calibri" w:eastAsia="Calibri" w:hAnsi="Calibri" w:cs="Calibri"/>
                 <w:sz w:val="22"/>
                 <w:szCs w:val="22"/>
               </w:rPr>
-            </w:pPr>
-            <w:bookmarkStart w:id="8" w:name="_2s8eyo1" w:colFirst="0" w:colLast="0"/>
+              <w:t>Correct typo in WDC-02</w:t>
+            </w:r>
+          </w:p>
+          <w:p>
+            <w:pPr>
+              <w:widowControl w:val="0"/>
+              <w:contextualSpacing w:val="0"/>
+              <w:rPr>
+                <w:rFonts w:ascii="Calibri" w:eastAsia="Calibri" w:hAnsi="Calibri" w:cs="Calibri"/>
+                <w:sz w:val="22"/>
+                <w:szCs w:val="22"/>
+              </w:rPr>
+            </w:pPr>
+            <w:r>
+              <w:rPr>
+                <w:rFonts w:ascii="Calibri" w:eastAsia="Calibri" w:hAnsi="Calibri" w:cs="Calibri"/>
+                <w:sz w:val="22"/>
+                <w:szCs w:val="22"/>
+              </w:rPr>
+              <w:t>Correct ASIL level of FSR-02-01</w:t>
+            </w:r>
+          </w:p>
+          <w:p>
+            <w:pPr>
+              <w:widowControl w:val="0"/>
+              <w:contextualSpacing w:val="0"/>
+              <w:rPr>
+                <w:rFonts w:ascii="Calibri" w:eastAsia="Calibri" w:hAnsi="Calibri" w:cs="Calibri"/>
+                <w:sz w:val="22"/>
+                <w:szCs w:val="22"/>
+              </w:rPr>
+            </w:pPr>
+            <w:r>
+              <w:rPr>
+                <w:rFonts w:ascii="Calibri" w:eastAsia="Calibri" w:hAnsi="Calibri" w:cs="Calibri"/>
+                <w:sz w:val="22"/>
+                <w:szCs w:val="22"/>
+              </w:rPr>
+              <w:t>Correct FTTI of all TSRs of FSR-02-01</w:t>
+            </w:r>
+          </w:p>
+        </w:tc>
+      </w:tr>
+      <w:tr>
+        <w:tc>
+          <w:tcPr>
+            <w:tcW w:w="1470" w:type="dxa"/>
+          </w:tcPr>
+          <w:p>
+            <w:pPr>
+              <w:widowControl w:val="0"/>
+              <w:contextualSpacing w:val="0"/>
+              <w:rPr>
+                <w:rFonts w:ascii="Calibri" w:eastAsia="Calibri" w:hAnsi="Calibri" w:cs="Calibri"/>
+                <w:sz w:val="22"/>
+                <w:szCs w:val="22"/>
+              </w:rPr>
+            </w:pPr>
+            <w:bookmarkStart w:id="8" w:name="_GoBack"/>
             <w:bookmarkEnd w:id="8"/>
+          </w:p>
+        </w:tc>
+        <w:tc>
+          <w:tcPr>
+            <w:tcW w:w="1275" w:type="dxa"/>
+          </w:tcPr>
+          <w:p>
+            <w:pPr>
+              <w:widowControl w:val="0"/>
+              <w:contextualSpacing w:val="0"/>
+              <w:rPr>
+                <w:rFonts w:ascii="Calibri" w:eastAsia="Calibri" w:hAnsi="Calibri" w:cs="Calibri"/>
+                <w:sz w:val="22"/>
+                <w:szCs w:val="22"/>
+              </w:rPr>
+            </w:pPr>
+          </w:p>
+        </w:tc>
+        <w:tc>
+          <w:tcPr>
+            <w:tcW w:w="2100" w:type="dxa"/>
+          </w:tcPr>
+          <w:p>
+            <w:pPr>
+              <w:widowControl w:val="0"/>
+              <w:contextualSpacing w:val="0"/>
+              <w:rPr>
+                <w:rFonts w:ascii="Calibri" w:eastAsia="Calibri" w:hAnsi="Calibri" w:cs="Calibri"/>
+                <w:sz w:val="22"/>
+                <w:szCs w:val="22"/>
+              </w:rPr>
+            </w:pPr>
+          </w:p>
+        </w:tc>
+        <w:tc>
+          <w:tcPr>
+            <w:tcW w:w="4785" w:type="dxa"/>
+          </w:tcPr>
+          <w:p>
+            <w:pPr>
+              <w:widowControl w:val="0"/>
+              <w:contextualSpacing w:val="0"/>
+              <w:rPr>
+                <w:rFonts w:ascii="Calibri" w:eastAsia="Calibri" w:hAnsi="Calibri" w:cs="Calibri"/>
+                <w:sz w:val="22"/>
+                <w:szCs w:val="22"/>
+              </w:rPr>
+            </w:pPr>
+          </w:p>
+        </w:tc>
+      </w:tr>
+      <w:tr>
+        <w:tc>
+          <w:tcPr>
+            <w:tcW w:w="1470" w:type="dxa"/>
+          </w:tcPr>
+          <w:p>
+            <w:pPr>
+              <w:widowControl w:val="0"/>
+              <w:contextualSpacing w:val="0"/>
+              <w:rPr>
+                <w:rFonts w:ascii="Calibri" w:eastAsia="Calibri" w:hAnsi="Calibri" w:cs="Calibri"/>
+                <w:sz w:val="22"/>
+                <w:szCs w:val="22"/>
+              </w:rPr>
+            </w:pPr>
+          </w:p>
+        </w:tc>
+        <w:tc>
+          <w:tcPr>
+            <w:tcW w:w="1275" w:type="dxa"/>
+          </w:tcPr>
+          <w:p>
+            <w:pPr>
+              <w:widowControl w:val="0"/>
+              <w:contextualSpacing w:val="0"/>
+              <w:rPr>
+                <w:rFonts w:ascii="Calibri" w:eastAsia="Calibri" w:hAnsi="Calibri" w:cs="Calibri"/>
+                <w:sz w:val="22"/>
+                <w:szCs w:val="22"/>
+              </w:rPr>
+            </w:pPr>
+          </w:p>
+        </w:tc>
+        <w:tc>
+          <w:tcPr>
+            <w:tcW w:w="2100" w:type="dxa"/>
+          </w:tcPr>
+          <w:p>
+            <w:pPr>
+              <w:widowControl w:val="0"/>
+              <w:contextualSpacing w:val="0"/>
+              <w:rPr>
+                <w:rFonts w:ascii="Calibri" w:eastAsia="Calibri" w:hAnsi="Calibri" w:cs="Calibri"/>
+                <w:sz w:val="22"/>
+                <w:szCs w:val="22"/>
+              </w:rPr>
+            </w:pPr>
+          </w:p>
+        </w:tc>
+        <w:tc>
+          <w:tcPr>
+            <w:tcW w:w="4785" w:type="dxa"/>
+          </w:tcPr>
+          <w:p>
+            <w:pPr>
+              <w:widowControl w:val="0"/>
+              <w:contextualSpacing w:val="0"/>
+              <w:rPr>
+                <w:rFonts w:ascii="Calibri" w:eastAsia="Calibri" w:hAnsi="Calibri" w:cs="Calibri"/>
+                <w:sz w:val="22"/>
+                <w:szCs w:val="22"/>
+              </w:rPr>
+            </w:pPr>
+          </w:p>
+        </w:tc>
+      </w:tr>
+      <w:tr>
+        <w:tc>
+          <w:tcPr>
+            <w:tcW w:w="1470" w:type="dxa"/>
+          </w:tcPr>
+          <w:p>
+            <w:pPr>
+              <w:widowControl w:val="0"/>
+              <w:contextualSpacing w:val="0"/>
+              <w:rPr>
+                <w:rFonts w:ascii="Calibri" w:eastAsia="Calibri" w:hAnsi="Calibri" w:cs="Calibri"/>
+                <w:sz w:val="22"/>
+                <w:szCs w:val="22"/>
+              </w:rPr>
+            </w:pPr>
+          </w:p>
+        </w:tc>
+        <w:tc>
+          <w:tcPr>
+            <w:tcW w:w="1275" w:type="dxa"/>
+          </w:tcPr>
+          <w:p>
+            <w:pPr>
+              <w:widowControl w:val="0"/>
+              <w:contextualSpacing w:val="0"/>
+              <w:rPr>
+                <w:rFonts w:ascii="Calibri" w:eastAsia="Calibri" w:hAnsi="Calibri" w:cs="Calibri"/>
+                <w:sz w:val="22"/>
+                <w:szCs w:val="22"/>
+              </w:rPr>
+            </w:pPr>
+            <w:bookmarkStart w:id="9" w:name="_2s8eyo1" w:colFirst="0" w:colLast="0"/>
+            <w:bookmarkEnd w:id="9"/>
           </w:p>
         </w:tc>
         <w:tc>
@@ -813,8 +942,8 @@
         <w:spacing w:before="480" w:after="180" w:line="240" w:lineRule="auto"/>
         <w:contextualSpacing w:val="0"/>
       </w:pPr>
-      <w:bookmarkStart w:id="9" w:name="_dksuaje1rr9b" w:colFirst="0" w:colLast="0"/>
-      <w:bookmarkEnd w:id="9"/>
+      <w:bookmarkStart w:id="10" w:name="_dksuaje1rr9b" w:colFirst="0" w:colLast="0"/>
+      <w:bookmarkEnd w:id="10"/>
     </w:p>
     <w:p>
       <w:pPr>
@@ -823,8 +952,8 @@
         <w:spacing w:before="480" w:after="180" w:line="240" w:lineRule="auto"/>
         <w:contextualSpacing w:val="0"/>
       </w:pPr>
-      <w:bookmarkStart w:id="10" w:name="_mpqza6jxmg1n" w:colFirst="0" w:colLast="0"/>
-      <w:bookmarkEnd w:id="10"/>
+      <w:bookmarkStart w:id="11" w:name="_mpqza6jxmg1n" w:colFirst="0" w:colLast="0"/>
+      <w:bookmarkEnd w:id="11"/>
       <w:r>
         <w:t>Table of Contents</w:t>
       </w:r>
@@ -1083,8 +1212,8 @@
           <w:szCs w:val="40"/>
         </w:rPr>
       </w:pPr>
-      <w:bookmarkStart w:id="11" w:name="_fulgh8sf1ocg" w:colFirst="0" w:colLast="0"/>
-      <w:bookmarkEnd w:id="11"/>
+      <w:bookmarkStart w:id="12" w:name="_fulgh8sf1ocg" w:colFirst="0" w:colLast="0"/>
+      <w:bookmarkEnd w:id="12"/>
       <w:r>
         <w:br w:type="page"/>
       </w:r>
@@ -1115,8 +1244,8 @@
         <w:pStyle w:val="Heading1"/>
         <w:contextualSpacing w:val="0"/>
       </w:pPr>
-      <w:bookmarkStart w:id="12" w:name="_757cx6xm46zb" w:colFirst="0" w:colLast="0"/>
-      <w:bookmarkEnd w:id="12"/>
+      <w:bookmarkStart w:id="13" w:name="_757cx6xm46zb" w:colFirst="0" w:colLast="0"/>
+      <w:bookmarkEnd w:id="13"/>
       <w:r>
         <w:t>Inputs to the Technical Safety Concept</w:t>
       </w:r>
@@ -1126,8 +1255,8 @@
         <w:pStyle w:val="Heading2"/>
         <w:contextualSpacing w:val="0"/>
       </w:pPr>
-      <w:bookmarkStart w:id="13" w:name="_2f9rjqxbsp2" w:colFirst="0" w:colLast="0"/>
-      <w:bookmarkEnd w:id="13"/>
+      <w:bookmarkStart w:id="14" w:name="_2f9rjqxbsp2" w:colFirst="0" w:colLast="0"/>
+      <w:bookmarkEnd w:id="14"/>
       <w:r>
         <w:t>Functional Safety Requirements</w:t>
       </w:r>
@@ -1355,7 +1484,15 @@
               <w:widowControl w:val="0"/>
             </w:pPr>
             <w:r>
-              <w:t>The lane keeping item shall ensure that the lane departure oscillating torque is below Max_Torque_Ampliltude.</w:t>
+              <w:t xml:space="preserve">The lane keeping item shall ensure that the lane departure oscillating torque is below </w:t>
+            </w:r>
+            <w:proofErr w:type="spellStart"/>
+            <w:r>
+              <w:t>Max_Torque_Ampliltude</w:t>
+            </w:r>
+            <w:proofErr w:type="spellEnd"/>
+            <w:r>
+              <w:t>.</w:t>
             </w:r>
           </w:p>
         </w:tc>
@@ -1483,7 +1620,15 @@
               <w:widowControl w:val="0"/>
             </w:pPr>
             <w:r>
-              <w:t>The lane keeping item shall ensure that the lane departure oscillating torque is below Max_Torque_Frequency.</w:t>
+              <w:t xml:space="preserve">The lane keeping item shall ensure that the lane departure oscillating torque is below </w:t>
+            </w:r>
+            <w:proofErr w:type="spellStart"/>
+            <w:r>
+              <w:t>Max_Torque_Frequency</w:t>
+            </w:r>
+            <w:proofErr w:type="spellEnd"/>
+            <w:r>
+              <w:t>.</w:t>
             </w:r>
           </w:p>
         </w:tc>
@@ -1611,7 +1756,15 @@
               <w:widowControl w:val="0"/>
             </w:pPr>
             <w:r>
-              <w:t xml:space="preserve">The electronic power steering ECU shall ensure that the lane keeping assistance torque is applied for only Max_Duration. </w:t>
+              <w:t xml:space="preserve">The electronic power steering ECU shall ensure that the lane keeping assistance torque is applied for only </w:t>
+            </w:r>
+            <w:proofErr w:type="spellStart"/>
+            <w:r>
+              <w:t>Max_Duration</w:t>
+            </w:r>
+            <w:proofErr w:type="spellEnd"/>
+            <w:r>
+              <w:t xml:space="preserve">. </w:t>
             </w:r>
           </w:p>
         </w:tc>
@@ -1631,7 +1784,7 @@
               <w:spacing w:line="240" w:lineRule="auto"/>
             </w:pPr>
             <w:r>
-              <w:t>C</w:t>
+              <w:t>B</w:t>
             </w:r>
           </w:p>
         </w:tc>
@@ -1712,7 +1865,15 @@
               <w:widowControl w:val="0"/>
             </w:pPr>
             <w:r>
-              <w:t>The electronic power steering ECU shall ensure that the lane keeping assistance torque is below Max_Torque_Magnitude.</w:t>
+              <w:t xml:space="preserve">The electronic power steering ECU shall ensure that the lane keeping assistance torque is below </w:t>
+            </w:r>
+            <w:proofErr w:type="spellStart"/>
+            <w:r>
+              <w:t>Max_Torque_Magnitude</w:t>
+            </w:r>
+            <w:proofErr w:type="spellEnd"/>
+            <w:r>
+              <w:t>.</w:t>
             </w:r>
           </w:p>
         </w:tc>
@@ -1786,8 +1947,8 @@
         <w:pStyle w:val="Heading2"/>
         <w:contextualSpacing w:val="0"/>
       </w:pPr>
-      <w:bookmarkStart w:id="14" w:name="_qp3s9pvua9mt" w:colFirst="0" w:colLast="0"/>
-      <w:bookmarkEnd w:id="14"/>
+      <w:bookmarkStart w:id="15" w:name="_qp3s9pvua9mt" w:colFirst="0" w:colLast="0"/>
+      <w:bookmarkEnd w:id="15"/>
       <w:r>
         <w:lastRenderedPageBreak/>
         <w:t>Refined System Architecture from Functional Safety Concept</w:t>
@@ -1847,10 +2008,10 @@
         <w:pStyle w:val="Heading3"/>
         <w:contextualSpacing w:val="0"/>
       </w:pPr>
-      <w:bookmarkStart w:id="15" w:name="_qvk4x8rvn2fn" w:colFirst="0" w:colLast="0"/>
-      <w:bookmarkStart w:id="16" w:name="_cqb49updinx4" w:colFirst="0" w:colLast="0"/>
-      <w:bookmarkEnd w:id="15"/>
+      <w:bookmarkStart w:id="16" w:name="_qvk4x8rvn2fn" w:colFirst="0" w:colLast="0"/>
+      <w:bookmarkStart w:id="17" w:name="_cqb49updinx4" w:colFirst="0" w:colLast="0"/>
       <w:bookmarkEnd w:id="16"/>
+      <w:bookmarkEnd w:id="17"/>
       <w:r>
         <w:t>Functional overview of architecture elements</w:t>
       </w:r>
@@ -2398,7 +2559,23 @@
               <w:spacing w:line="240" w:lineRule="auto"/>
             </w:pPr>
             <w:r>
-              <w:t>Ensure that steering wheel torque does not exceed Max_Torque_Amplitude or Max_Torque_Frequency.</w:t>
+              <w:t xml:space="preserve">Ensure that steering wheel torque does not exceed </w:t>
+            </w:r>
+            <w:proofErr w:type="spellStart"/>
+            <w:r>
+              <w:t>Max_Torque_Amplitude</w:t>
+            </w:r>
+            <w:proofErr w:type="spellEnd"/>
+            <w:r>
+              <w:t xml:space="preserve"> or </w:t>
+            </w:r>
+            <w:proofErr w:type="spellStart"/>
+            <w:r>
+              <w:t>Max_Torque_Frequency</w:t>
+            </w:r>
+            <w:proofErr w:type="spellEnd"/>
+            <w:r>
+              <w:t>.</w:t>
             </w:r>
           </w:p>
         </w:tc>
@@ -2440,7 +2617,15 @@
               <w:spacing w:line="240" w:lineRule="auto"/>
             </w:pPr>
             <w:r>
-              <w:t>Ensure the LKA function is not active for longer than Max_Duration.</w:t>
+              <w:t xml:space="preserve">Ensure the LKA function is not active for longer than </w:t>
+            </w:r>
+            <w:proofErr w:type="spellStart"/>
+            <w:r>
+              <w:t>Max_Duration</w:t>
+            </w:r>
+            <w:proofErr w:type="spellEnd"/>
+            <w:r>
+              <w:t>.</w:t>
             </w:r>
           </w:p>
         </w:tc>
@@ -2536,8 +2721,8 @@
         <w:pStyle w:val="Heading1"/>
         <w:contextualSpacing w:val="0"/>
       </w:pPr>
-      <w:bookmarkStart w:id="17" w:name="_mx8us8onanqo" w:colFirst="0" w:colLast="0"/>
-      <w:bookmarkEnd w:id="17"/>
+      <w:bookmarkStart w:id="18" w:name="_mx8us8onanqo" w:colFirst="0" w:colLast="0"/>
+      <w:bookmarkEnd w:id="18"/>
       <w:r>
         <w:t>Technical Safety Concept</w:t>
       </w:r>
@@ -2547,8 +2732,8 @@
         <w:pStyle w:val="Heading2"/>
         <w:contextualSpacing w:val="0"/>
       </w:pPr>
-      <w:bookmarkStart w:id="18" w:name="_lnxjuovv6kca" w:colFirst="0" w:colLast="0"/>
-      <w:bookmarkEnd w:id="18"/>
+      <w:bookmarkStart w:id="19" w:name="_lnxjuovv6kca" w:colFirst="0" w:colLast="0"/>
+      <w:bookmarkEnd w:id="19"/>
       <w:r>
         <w:t>Technical Safety Requirements</w:t>
       </w:r>
@@ -2799,8 +2984,13 @@
               <w:widowControl w:val="0"/>
             </w:pPr>
             <w:r>
-              <w:t>The lane keeping item shall ensure that the lane departure oscillating torque amplitude is below Max_Torque_Amplitude</w:t>
-            </w:r>
+              <w:t xml:space="preserve">The lane keeping item shall ensure that the lane departure oscillating torque amplitude is below </w:t>
+            </w:r>
+            <w:proofErr w:type="spellStart"/>
+            <w:r>
+              <w:t>Max_Torque_Amplitude</w:t>
+            </w:r>
+            <w:proofErr w:type="spellEnd"/>
           </w:p>
         </w:tc>
         <w:tc>
@@ -2899,11 +3089,11 @@
       </w:tblPr>
       <w:tblGrid>
         <w:gridCol w:w="1460"/>
-        <w:gridCol w:w="3304"/>
+        <w:gridCol w:w="3301"/>
         <w:gridCol w:w="702"/>
         <w:gridCol w:w="1152"/>
-        <w:gridCol w:w="1595"/>
-        <w:gridCol w:w="1127"/>
+        <w:gridCol w:w="1599"/>
+        <w:gridCol w:w="1126"/>
       </w:tblGrid>
       <w:tr>
         <w:tc>
@@ -3129,7 +3319,23 @@
           </w:tcPr>
           <w:p>
             <w:r>
-              <w:t>The LDW safety component shall ensure that the amplitude of the 'LDW_Torque_Request' sent to the 'Final electronic power steering Torque' component is below 'Max_Torque_Amplitude.</w:t>
+              <w:t>The LDW safety component shall ensure that the amplitude of the '</w:t>
+            </w:r>
+            <w:proofErr w:type="spellStart"/>
+            <w:r>
+              <w:t>LDW_Torque_Request</w:t>
+            </w:r>
+            <w:proofErr w:type="spellEnd"/>
+            <w:r>
+              <w:t>' sent to the 'Final electronic power steering Torque' component is below '</w:t>
+            </w:r>
+            <w:proofErr w:type="spellStart"/>
+            <w:r>
+              <w:t>Max_Torque_Amplitude</w:t>
+            </w:r>
+            <w:proofErr w:type="spellEnd"/>
+            <w:r>
+              <w:t>.</w:t>
             </w:r>
           </w:p>
         </w:tc>
@@ -3274,7 +3480,15 @@
           </w:tcPr>
           <w:p>
             <w:r>
-              <w:t>As soon as a failure is detected by the LDW function, it shall deactivate the LDW feature and the 'LDW_Torque_Request' shall be set to zero.</w:t>
+              <w:t>As soon as a failure is detected by the LDW function, it shall deactivate the LDW feature and the '</w:t>
+            </w:r>
+            <w:proofErr w:type="spellStart"/>
+            <w:r>
+              <w:t>LDW_Torque_Request</w:t>
+            </w:r>
+            <w:proofErr w:type="spellEnd"/>
+            <w:r>
+              <w:t>' shall be set to zero.</w:t>
             </w:r>
           </w:p>
         </w:tc>
@@ -3573,7 +3787,15 @@
               <w:widowControl w:val="0"/>
             </w:pPr>
             <w:r>
-              <w:t>The validity and integrity of the data transmission for 'LDW_Torque_Request' signal shall be ensured.</w:t>
+              <w:t>The validity and integrity of the data transmission for '</w:t>
+            </w:r>
+            <w:proofErr w:type="spellStart"/>
+            <w:r>
+              <w:t>LDW_Torque_Request</w:t>
+            </w:r>
+            <w:proofErr w:type="spellEnd"/>
+            <w:r>
+              <w:t>' signal shall be ensured.</w:t>
             </w:r>
           </w:p>
         </w:tc>
@@ -3721,7 +3943,15 @@
               <w:widowControl w:val="0"/>
             </w:pPr>
             <w:r>
-              <w:t>Memory test shall be conducted at start up of the EPS ECU to check for any faults in memory.</w:t>
+              <w:t xml:space="preserve">Memory test shall be conducted at </w:t>
+            </w:r>
+            <w:proofErr w:type="spellStart"/>
+            <w:r>
+              <w:t>start up</w:t>
+            </w:r>
+            <w:proofErr w:type="spellEnd"/>
+            <w:r>
+              <w:t xml:space="preserve"> of the EPS ECU to check for any faults in memory.</w:t>
             </w:r>
           </w:p>
         </w:tc>
@@ -3781,7 +4011,7 @@
               <w:spacing w:line="240" w:lineRule="auto"/>
             </w:pPr>
             <w:r>
-              <w:t>Safety Startup</w:t>
+              <w:t>Separate External Block of Memory</w:t>
             </w:r>
           </w:p>
         </w:tc>
@@ -4045,8 +4275,13 @@
               <w:widowControl w:val="0"/>
             </w:pPr>
             <w:r>
-              <w:t>The lane keeping item shall ensure that the lane departure oscillating torque frequency is below Max_Torque_Frequency</w:t>
-            </w:r>
+              <w:t xml:space="preserve">The lane keeping item shall ensure that the lane departure oscillating torque frequency is below </w:t>
+            </w:r>
+            <w:proofErr w:type="spellStart"/>
+            <w:r>
+              <w:t>Max_Torque_Frequency</w:t>
+            </w:r>
+            <w:proofErr w:type="spellEnd"/>
           </w:p>
         </w:tc>
         <w:tc>
@@ -4138,12 +4373,12 @@
         <w:tblLook w:val="0600" w:firstRow="0" w:lastRow="0" w:firstColumn="0" w:lastColumn="0" w:noHBand="1" w:noVBand="1"/>
       </w:tblPr>
       <w:tblGrid>
-        <w:gridCol w:w="1460"/>
-        <w:gridCol w:w="3321"/>
+        <w:gridCol w:w="1461"/>
+        <w:gridCol w:w="3319"/>
         <w:gridCol w:w="702"/>
-        <w:gridCol w:w="1147"/>
-        <w:gridCol w:w="1590"/>
-        <w:gridCol w:w="1120"/>
+        <w:gridCol w:w="1146"/>
+        <w:gridCol w:w="1593"/>
+        <w:gridCol w:w="1119"/>
       </w:tblGrid>
       <w:tr>
         <w:trPr>
@@ -4378,11 +4613,30 @@
               <w:widowControl w:val="0"/>
             </w:pPr>
             <w:r>
-              <w:t>The LDW safety component shall ensure that the amplitude of the 'LDW_Torque_Request' sent to the 'Final electronic power steering Torque' component is below 'Max_Torque_</w:t>
+              <w:t xml:space="preserve">The LDW safety component shall ensure that the </w:t>
+            </w:r>
+            <w:r>
+              <w:t>frequency</w:t>
+            </w:r>
+            <w:r>
+              <w:t xml:space="preserve"> of the '</w:t>
+            </w:r>
+            <w:proofErr w:type="spellStart"/>
+            <w:r>
+              <w:t>LDW_Torque_Request</w:t>
+            </w:r>
+            <w:proofErr w:type="spellEnd"/>
+            <w:r>
+              <w:t>' sent to the 'Final electronic power steering Torque' component is below '</w:t>
+            </w:r>
+            <w:proofErr w:type="spellStart"/>
+            <w:r>
+              <w:t>Max_Torque_</w:t>
             </w:r>
             <w:r>
               <w:t>Frequency</w:t>
             </w:r>
+            <w:proofErr w:type="spellEnd"/>
             <w:r>
               <w:t>.</w:t>
             </w:r>
@@ -4535,7 +4789,15 @@
               <w:widowControl w:val="0"/>
             </w:pPr>
             <w:r>
-              <w:t>As soon as a failure is detected by the LDW function, it shall deactivate the LDW feature and the 'LDW_Torque_Request' shall be set to zero.</w:t>
+              <w:t>As soon as a failure is detected by the LDW function, it shall deactivate the LDW feature and the '</w:t>
+            </w:r>
+            <w:proofErr w:type="spellStart"/>
+            <w:r>
+              <w:t>LDW_Torque_Request</w:t>
+            </w:r>
+            <w:proofErr w:type="spellEnd"/>
+            <w:r>
+              <w:t>' shall be set to zero.</w:t>
             </w:r>
           </w:p>
         </w:tc>
@@ -4837,7 +5099,15 @@
               <w:widowControl w:val="0"/>
             </w:pPr>
             <w:r>
-              <w:t>The validity and integrity of the data transmission for 'LDW_Torque_Request' signal shall be ensured.</w:t>
+              <w:t>The validity and integrity of the data transmission for '</w:t>
+            </w:r>
+            <w:proofErr w:type="spellStart"/>
+            <w:r>
+              <w:t>LDW_Torque_Request</w:t>
+            </w:r>
+            <w:proofErr w:type="spellEnd"/>
+            <w:r>
+              <w:t>' signal shall be ensured.</w:t>
             </w:r>
           </w:p>
         </w:tc>
@@ -4989,7 +5259,15 @@
               <w:widowControl w:val="0"/>
             </w:pPr>
             <w:r>
-              <w:t>Memory test shall be conducted at start up of the EPS ECU to check for any faults in memory.</w:t>
+              <w:t xml:space="preserve">Memory test shall be conducted at </w:t>
+            </w:r>
+            <w:proofErr w:type="spellStart"/>
+            <w:r>
+              <w:t>start up</w:t>
+            </w:r>
+            <w:proofErr w:type="spellEnd"/>
+            <w:r>
+              <w:t xml:space="preserve"> of the EPS ECU to check for any faults in memory.</w:t>
             </w:r>
           </w:p>
         </w:tc>
@@ -5049,7 +5327,7 @@
               <w:spacing w:line="240" w:lineRule="auto"/>
             </w:pPr>
             <w:r>
-              <w:t>Safety Startup</w:t>
+              <w:t>Separate External Block of Memory</w:t>
             </w:r>
           </w:p>
         </w:tc>
@@ -5338,8 +5616,13 @@
               <w:widowControl w:val="0"/>
             </w:pPr>
             <w:r>
-              <w:t>The lane keeping item shall ensure that the lane keeping assistance torque is applied for only Max_Duration</w:t>
-            </w:r>
+              <w:t xml:space="preserve">The lane keeping item shall ensure that the lane keeping assistance torque is applied for only </w:t>
+            </w:r>
+            <w:proofErr w:type="spellStart"/>
+            <w:r>
+              <w:t>Max_Duration</w:t>
+            </w:r>
+            <w:proofErr w:type="spellEnd"/>
           </w:p>
         </w:tc>
         <w:tc>
@@ -5676,7 +5959,15 @@
               <w:t xml:space="preserve"> safety component shall ensure </w:t>
             </w:r>
             <w:r>
-              <w:t>that the lane keeping assistance torque is applied for only Max_Duration.</w:t>
+              <w:t xml:space="preserve">that the lane keeping assistance torque is applied for only </w:t>
+            </w:r>
+            <w:proofErr w:type="spellStart"/>
+            <w:r>
+              <w:t>Max_Duration</w:t>
+            </w:r>
+            <w:proofErr w:type="spellEnd"/>
+            <w:r>
+              <w:t>.</w:t>
             </w:r>
           </w:p>
         </w:tc>
@@ -5848,10 +6139,18 @@
               <w:t xml:space="preserve"> feature and the </w:t>
             </w:r>
             <w:r>
-              <w:t>‘LKA</w:t>
-            </w:r>
-            <w:r>
-              <w:t>_Torque_Request' shall be set to zero.</w:t>
+              <w:t>‘</w:t>
+            </w:r>
+            <w:proofErr w:type="spellStart"/>
+            <w:r>
+              <w:t>LKA</w:t>
+            </w:r>
+            <w:r>
+              <w:t>_Torque_Request</w:t>
+            </w:r>
+            <w:proofErr w:type="spellEnd"/>
+            <w:r>
+              <w:t>' shall be set to zero.</w:t>
             </w:r>
           </w:p>
         </w:tc>
@@ -6067,7 +6366,13 @@
               <w:spacing w:line="240" w:lineRule="auto"/>
             </w:pPr>
             <w:r>
-              <w:t>50ms</w:t>
+              <w:t>50</w:t>
+            </w:r>
+            <w:r>
+              <w:t>0</w:t>
+            </w:r>
+            <w:r>
+              <w:t>ms</w:t>
             </w:r>
           </w:p>
         </w:tc>
@@ -6185,11 +6490,16 @@
             <w:r>
               <w:t xml:space="preserve">The validity and integrity of the data transmission for </w:t>
             </w:r>
+            <w:proofErr w:type="spellStart"/>
             <w:r>
               <w:t>LKA</w:t>
             </w:r>
             <w:r>
-              <w:t>_Torque_Request' signal shall be ensured.</w:t>
+              <w:t>_Torque_Request</w:t>
+            </w:r>
+            <w:proofErr w:type="spellEnd"/>
+            <w:r>
+              <w:t>' signal shall be ensured.</w:t>
             </w:r>
           </w:p>
         </w:tc>
@@ -6211,27 +6521,31 @@
             <w:r>
               <w:t>B</w:t>
             </w:r>
-            <w:bookmarkStart w:id="19" w:name="_GoBack"/>
-            <w:bookmarkEnd w:id="19"/>
-          </w:p>
-        </w:tc>
-        <w:tc>
-          <w:tcPr>
-            <w:tcW w:w="0" w:type="auto"/>
-            <w:tcMar>
-              <w:top w:w="100" w:type="dxa"/>
-              <w:left w:w="100" w:type="dxa"/>
-              <w:bottom w:w="100" w:type="dxa"/>
-              <w:right w:w="100" w:type="dxa"/>
-            </w:tcMar>
-          </w:tcPr>
-          <w:p>
-            <w:pPr>
-              <w:widowControl w:val="0"/>
-              <w:spacing w:line="240" w:lineRule="auto"/>
-            </w:pPr>
-            <w:r>
-              <w:t>50ms</w:t>
+          </w:p>
+        </w:tc>
+        <w:tc>
+          <w:tcPr>
+            <w:tcW w:w="0" w:type="auto"/>
+            <w:tcMar>
+              <w:top w:w="100" w:type="dxa"/>
+              <w:left w:w="100" w:type="dxa"/>
+              <w:bottom w:w="100" w:type="dxa"/>
+              <w:right w:w="100" w:type="dxa"/>
+            </w:tcMar>
+          </w:tcPr>
+          <w:p>
+            <w:pPr>
+              <w:widowControl w:val="0"/>
+              <w:spacing w:line="240" w:lineRule="auto"/>
+            </w:pPr>
+            <w:r>
+              <w:t>50</w:t>
+            </w:r>
+            <w:r>
+              <w:t>0</w:t>
+            </w:r>
+            <w:r>
+              <w:t>ms</w:t>
             </w:r>
           </w:p>
         </w:tc>
@@ -6342,7 +6656,15 @@
               <w:widowControl w:val="0"/>
             </w:pPr>
             <w:r>
-              <w:t>Memory test shall be conducted at start up of the EPS ECU to check for any faults in memory.</w:t>
+              <w:t xml:space="preserve">Memory test shall be conducted at </w:t>
+            </w:r>
+            <w:proofErr w:type="spellStart"/>
+            <w:r>
+              <w:t>start up</w:t>
+            </w:r>
+            <w:proofErr w:type="spellEnd"/>
+            <w:r>
+              <w:t xml:space="preserve"> of the EPS ECU to check for any faults in memory.</w:t>
             </w:r>
           </w:p>
         </w:tc>
@@ -6674,7 +6996,15 @@
               <w:widowControl w:val="0"/>
             </w:pPr>
             <w:r>
-              <w:t>The electronic power steering ECU shall ensure that the lane keeping assistance torque is below Max_Torque_Magnitude.</w:t>
+              <w:t xml:space="preserve">The electronic power steering ECU shall ensure that the lane keeping assistance torque is below </w:t>
+            </w:r>
+            <w:proofErr w:type="spellStart"/>
+            <w:r>
+              <w:t>Max_Torque_Magnitude</w:t>
+            </w:r>
+            <w:proofErr w:type="spellEnd"/>
+            <w:r>
+              <w:t>.</w:t>
             </w:r>
           </w:p>
         </w:tc>
@@ -7005,14 +7335,27 @@
               <w:t xml:space="preserve"> safety component shall ensure that the amplitude of the </w:t>
             </w:r>
             <w:r>
-              <w:t>‘LKA</w:t>
-            </w:r>
-            <w:r>
-              <w:t>_Torque_Request' sent to the 'Final electronic power steering Torque' component is below 'Max_Torque_</w:t>
+              <w:t>‘</w:t>
+            </w:r>
+            <w:proofErr w:type="spellStart"/>
+            <w:r>
+              <w:t>LKA</w:t>
+            </w:r>
+            <w:r>
+              <w:t>_Torque_Request</w:t>
+            </w:r>
+            <w:proofErr w:type="spellEnd"/>
+            <w:r>
+              <w:t>' sent to the 'Final electronic power steering Torque' component is below '</w:t>
+            </w:r>
+            <w:proofErr w:type="spellStart"/>
+            <w:r>
+              <w:t>Max_Torque_</w:t>
             </w:r>
             <w:r>
               <w:t>Magnitude</w:t>
             </w:r>
+            <w:proofErr w:type="spellEnd"/>
             <w:r>
               <w:t>.</w:t>
             </w:r>
@@ -7185,11 +7528,16 @@
             <w:r>
               <w:t xml:space="preserve"> feature and the </w:t>
             </w:r>
+            <w:proofErr w:type="spellStart"/>
             <w:r>
               <w:t>LKA</w:t>
             </w:r>
             <w:r>
-              <w:t>_Torque_Request' shall be set to zero.</w:t>
+              <w:t>_Torque_Request</w:t>
+            </w:r>
+            <w:proofErr w:type="spellEnd"/>
+            <w:r>
+              <w:t>' shall be set to zero.</w:t>
             </w:r>
           </w:p>
         </w:tc>
@@ -7511,11 +7859,16 @@
             <w:r>
               <w:t xml:space="preserve">The validity and integrity of the data transmission for </w:t>
             </w:r>
+            <w:proofErr w:type="spellStart"/>
             <w:r>
               <w:t>LKA</w:t>
             </w:r>
             <w:r>
-              <w:t>_Torque_Request' signal shall be ensured.</w:t>
+              <w:t>_Torque_Request</w:t>
+            </w:r>
+            <w:proofErr w:type="spellEnd"/>
+            <w:r>
+              <w:t>' signal shall be ensured.</w:t>
             </w:r>
           </w:p>
         </w:tc>
@@ -7663,7 +8016,15 @@
               <w:widowControl w:val="0"/>
             </w:pPr>
             <w:r>
-              <w:t>Memory test shall be conducted at start up of the EPS ECU to check for any faults in memory.</w:t>
+              <w:t xml:space="preserve">Memory test shall be conducted at </w:t>
+            </w:r>
+            <w:proofErr w:type="spellStart"/>
+            <w:r>
+              <w:t>start up</w:t>
+            </w:r>
+            <w:proofErr w:type="spellEnd"/>
+            <w:r>
+              <w:t xml:space="preserve"> of the EPS ECU to check for any faults in memory.</w:t>
             </w:r>
           </w:p>
         </w:tc>
@@ -8135,7 +8496,10 @@
               <w:spacing w:line="240" w:lineRule="auto"/>
             </w:pPr>
             <w:r>
-              <w:t>Turn off LKA</w:t>
+              <w:t xml:space="preserve">Turn off </w:t>
+            </w:r>
+            <w:r>
+              <w:t>LDW</w:t>
             </w:r>
           </w:p>
         </w:tc>

</xml_diff>